<commit_message>
Báo Cáo Tuần 10
</commit_message>
<xml_diff>
--- a/Chức năng của hệ thống quản lí kho.docx
+++ b/Chức năng của hệ thống quản lí kho.docx
@@ -1648,7 +1648,21 @@
           <w:sz w:val="28"/>
           <w:szCs w:val="28"/>
         </w:rPr>
-        <w:t>Người dùng sẽ nhập lần lượt các thông tin của nhân viên mới vào form “Thông tin</w:t>
+        <w:t>Người dùng sẽ nhập lần lượt các thông tin của nh</w:t>
+      </w:r>
+      <w:r>
+        <w:rPr>
+          <w:sz w:val="28"/>
+          <w:szCs w:val="28"/>
+        </w:rPr>
+        <w:t>à cung cấp</w:t>
+      </w:r>
+      <w:r>
+        <w:rPr>
+          <w:sz w:val="28"/>
+          <w:szCs w:val="28"/>
+        </w:rPr>
+        <w:t xml:space="preserve"> mới vào form “Thông tin</w:t>
       </w:r>
       <w:r>
         <w:rPr>
@@ -1710,7 +1724,21 @@
           <w:sz w:val="28"/>
           <w:szCs w:val="28"/>
         </w:rPr>
-        <w:t xml:space="preserve">Nhân viên mới sau khi được thêm sẽ hiển thị ở bảng </w:t>
+        <w:t>Nh</w:t>
+      </w:r>
+      <w:r>
+        <w:rPr>
+          <w:sz w:val="28"/>
+          <w:szCs w:val="28"/>
+        </w:rPr>
+        <w:t>à cung cấp</w:t>
+      </w:r>
+      <w:r>
+        <w:rPr>
+          <w:sz w:val="28"/>
+          <w:szCs w:val="28"/>
+        </w:rPr>
+        <w:t xml:space="preserve"> mới sau khi được thêm sẽ hiển thị ở bảng </w:t>
       </w:r>
       <w:r>
         <w:rPr>
@@ -1858,35 +1886,7 @@
           <w:rFonts w:ascii="Consolas" w:hAnsi="Consolas" w:cs="Consolas"/>
           <w:color w:val="385623" w:themeColor="accent6" w:themeShade="80"/>
         </w:rPr>
-        <w:t>‘</w:t>
-      </w:r>
-      <w:r>
-        <w:rPr>
-          <w:rFonts w:ascii="Consolas" w:hAnsi="Consolas" w:cs="Consolas"/>
-          <w:color w:val="385623" w:themeColor="accent6" w:themeShade="80"/>
-        </w:rPr>
-        <w:t>Số 50 đường 5, TTF 361 An Dương, Tây Hồ, Hà Nội</w:t>
-      </w:r>
-      <w:r>
-        <w:rPr>
-          <w:rFonts w:ascii="Consolas" w:hAnsi="Consolas" w:cs="Consolas"/>
-          <w:color w:val="385623" w:themeColor="accent6" w:themeShade="80"/>
-        </w:rPr>
-        <w:t>’ và có sdt ‘</w:t>
-      </w:r>
-      <w:r>
-        <w:rPr>
-          <w:rFonts w:ascii="Consolas" w:hAnsi="Consolas" w:cs="Consolas"/>
-          <w:color w:val="385623" w:themeColor="accent6" w:themeShade="80"/>
-        </w:rPr>
-        <w:t>437172838</w:t>
-      </w:r>
-      <w:r>
-        <w:rPr>
-          <w:rFonts w:ascii="Consolas" w:hAnsi="Consolas" w:cs="Consolas"/>
-          <w:color w:val="385623" w:themeColor="accent6" w:themeShade="80"/>
-        </w:rPr>
-        <w:t>’</w:t>
+        <w:t>‘Số 50 đường 5, TTF 361 An Dương, Tây Hồ, Hà Nội’ và có sdt ‘437172838’</w:t>
       </w:r>
     </w:p>
     <w:p>
@@ -2392,21 +2392,7 @@
           <w:rFonts w:ascii="Consolas" w:hAnsi="Consolas" w:cs="Consolas"/>
           <w:color w:val="008000"/>
         </w:rPr>
-        <w:t xml:space="preserve">Sửa địa chỉ </w:t>
-      </w:r>
-      <w:r>
-        <w:rPr>
-          <w:rFonts w:ascii="Consolas" w:hAnsi="Consolas" w:cs="Consolas"/>
-          <w:color w:val="008000"/>
-        </w:rPr>
-        <w:t xml:space="preserve">của </w:t>
-      </w:r>
-      <w:r>
-        <w:rPr>
-          <w:rFonts w:ascii="Consolas" w:hAnsi="Consolas" w:cs="Consolas"/>
-          <w:color w:val="008000"/>
-        </w:rPr>
-        <w:t>nhà cung cấp có mã là '4449'</w:t>
+        <w:t>Sửa địa chỉ của nhà cung cấp có mã là '4449'</w:t>
       </w:r>
     </w:p>
     <w:p>
@@ -3567,14 +3553,7 @@
           <w:sz w:val="28"/>
           <w:szCs w:val="28"/>
         </w:rPr>
-        <w:t xml:space="preserve"> </w:t>
-      </w:r>
-      <w:r>
-        <w:rPr>
-          <w:sz w:val="28"/>
-          <w:szCs w:val="28"/>
-        </w:rPr>
-        <w:t>phiếu nhập</w:t>
+        <w:t xml:space="preserve"> phiếu nhập</w:t>
       </w:r>
       <w:r>
         <w:rPr>
@@ -4012,35 +3991,7 @@
           <w:sz w:val="28"/>
           <w:szCs w:val="28"/>
         </w:rPr>
-        <w:t>cần nhập thông tin vào form “ chức năng” và chọn kiểu tìm kiếm theo “</w:t>
-      </w:r>
-      <w:r>
-        <w:rPr>
-          <w:sz w:val="28"/>
-          <w:szCs w:val="28"/>
-        </w:rPr>
-        <w:t>Mã kho</w:t>
-      </w:r>
-      <w:r>
-        <w:rPr>
-          <w:sz w:val="28"/>
-          <w:szCs w:val="28"/>
-        </w:rPr>
-        <w:t>” hoặc “</w:t>
-      </w:r>
-      <w:r>
-        <w:rPr>
-          <w:sz w:val="28"/>
-          <w:szCs w:val="28"/>
-        </w:rPr>
-        <w:t>Ngày nhập</w:t>
-      </w:r>
-      <w:r>
-        <w:rPr>
-          <w:sz w:val="28"/>
-          <w:szCs w:val="28"/>
-        </w:rPr>
-        <w:t>”</w:t>
+        <w:t>cần nhập thông tin vào form “ chức năng” và chọn kiểu tìm kiếm theo “Mã kho” hoặc “Ngày nhập”</w:t>
       </w:r>
     </w:p>
     <w:p>
@@ -4060,21 +4011,7 @@
           <w:sz w:val="28"/>
           <w:szCs w:val="28"/>
         </w:rPr>
-        <w:t xml:space="preserve">Sau đó bấm vào nút “Sửa </w:t>
-      </w:r>
-      <w:r>
-        <w:rPr>
-          <w:sz w:val="28"/>
-          <w:szCs w:val="28"/>
-        </w:rPr>
-        <w:t>PN</w:t>
-      </w:r>
-      <w:r>
-        <w:rPr>
-          <w:sz w:val="28"/>
-          <w:szCs w:val="28"/>
-        </w:rPr>
-        <w:t>”</w:t>
+        <w:t>Sau đó bấm vào nút “Sửa PN”</w:t>
       </w:r>
     </w:p>
     <w:p>
@@ -4094,35 +4031,7 @@
           <w:sz w:val="28"/>
           <w:szCs w:val="28"/>
         </w:rPr>
-        <w:t xml:space="preserve">Thông tin của </w:t>
-      </w:r>
-      <w:r>
-        <w:rPr>
-          <w:sz w:val="28"/>
-          <w:szCs w:val="28"/>
-        </w:rPr>
-        <w:t>phiếu nhập</w:t>
-      </w:r>
-      <w:r>
-        <w:rPr>
-          <w:sz w:val="28"/>
-          <w:szCs w:val="28"/>
-        </w:rPr>
-        <w:t xml:space="preserve"> cần sửa sẽ hiển thị ở form “Thông tin </w:t>
-      </w:r>
-      <w:r>
-        <w:rPr>
-          <w:sz w:val="28"/>
-          <w:szCs w:val="28"/>
-        </w:rPr>
-        <w:t>phiếu nhập</w:t>
-      </w:r>
-      <w:r>
-        <w:rPr>
-          <w:sz w:val="28"/>
-          <w:szCs w:val="28"/>
-        </w:rPr>
-        <w:t>”</w:t>
+        <w:t>Thông tin của phiếu nhập cần sửa sẽ hiển thị ở form “Thông tin phiếu nhập”</w:t>
       </w:r>
     </w:p>
     <w:p>
@@ -4162,21 +4071,7 @@
           <w:sz w:val="28"/>
           <w:szCs w:val="28"/>
         </w:rPr>
-        <w:t xml:space="preserve">Thông tin của </w:t>
-      </w:r>
-      <w:r>
-        <w:rPr>
-          <w:sz w:val="28"/>
-          <w:szCs w:val="28"/>
-        </w:rPr>
-        <w:t>phiếu nhập</w:t>
-      </w:r>
-      <w:r>
-        <w:rPr>
-          <w:sz w:val="28"/>
-          <w:szCs w:val="28"/>
-        </w:rPr>
-        <w:t xml:space="preserve"> vừa thay đổi sẽ hiển thị ở bảng “Chi tiết ” </w:t>
+        <w:t xml:space="preserve">Thông tin của phiếu nhập vừa thay đổi sẽ hiển thị ở bảng “Chi tiết ” </w:t>
       </w:r>
     </w:p>
     <w:p>
@@ -5282,21 +5177,7 @@
           <w:sz w:val="32"/>
           <w:szCs w:val="32"/>
         </w:rPr>
-        <w:t xml:space="preserve">phiếu </w:t>
-      </w:r>
-      <w:r>
-        <w:rPr>
-          <w:sz w:val="32"/>
-          <w:szCs w:val="32"/>
-        </w:rPr>
-        <w:t>xuất</w:t>
-      </w:r>
-      <w:r>
-        <w:rPr>
-          <w:sz w:val="32"/>
-          <w:szCs w:val="32"/>
-        </w:rPr>
-        <w:t xml:space="preserve"> kho</w:t>
+        <w:t>phiếu xuất kho</w:t>
       </w:r>
     </w:p>
     <w:p>
@@ -5323,14 +5204,7 @@
           <w:sz w:val="28"/>
           <w:szCs w:val="28"/>
         </w:rPr>
-        <w:t xml:space="preserve">phiếu </w:t>
-      </w:r>
-      <w:r>
-        <w:rPr>
-          <w:sz w:val="28"/>
-          <w:szCs w:val="28"/>
-        </w:rPr>
-        <w:t>xuất</w:t>
+        <w:t>phiếu xuất</w:t>
       </w:r>
       <w:r>
         <w:rPr>
@@ -5344,217 +5218,175 @@
           <w:sz w:val="28"/>
           <w:szCs w:val="28"/>
         </w:rPr>
+        <w:t xml:space="preserve"> xuất hàng</w:t>
+      </w:r>
+      <w:r>
+        <w:rPr>
+          <w:sz w:val="28"/>
+          <w:szCs w:val="28"/>
+        </w:rPr>
+        <w:t>”</w:t>
+      </w:r>
+      <w:r>
+        <w:rPr>
+          <w:sz w:val="28"/>
+          <w:szCs w:val="28"/>
+        </w:rPr>
+        <w:t xml:space="preserve"> bên trái</w:t>
+      </w:r>
+      <w:r>
+        <w:rPr>
+          <w:sz w:val="28"/>
+          <w:szCs w:val="28"/>
+        </w:rPr>
+        <w:t xml:space="preserve"> rồi bấm vào nút “</w:t>
+      </w:r>
+      <w:r>
+        <w:rPr>
+          <w:sz w:val="28"/>
+          <w:szCs w:val="28"/>
+        </w:rPr>
+        <w:t>In PX</w:t>
+      </w:r>
+      <w:r>
+        <w:rPr>
+          <w:sz w:val="28"/>
+          <w:szCs w:val="28"/>
+        </w:rPr>
+        <w:t>”</w:t>
+      </w:r>
+    </w:p>
+    <w:p>
+      <w:pPr>
+        <w:pStyle w:val="ListParagraph"/>
+        <w:numPr>
+          <w:ilvl w:val="0"/>
+          <w:numId w:val="6"/>
+        </w:numPr>
+        <w:rPr>
+          <w:sz w:val="28"/>
+          <w:szCs w:val="28"/>
+        </w:rPr>
+      </w:pPr>
+      <w:r>
+        <w:rPr>
+          <w:sz w:val="28"/>
+          <w:szCs w:val="28"/>
+        </w:rPr>
+        <w:t>Phiếu xuất</w:t>
+      </w:r>
+      <w:r>
+        <w:rPr>
+          <w:sz w:val="28"/>
+          <w:szCs w:val="28"/>
+        </w:rPr>
+        <w:t xml:space="preserve"> mới sau khi được thêm sẽ hiển thị ở bảng </w:t>
+      </w:r>
+      <w:r>
+        <w:rPr>
+          <w:sz w:val="28"/>
+          <w:szCs w:val="28"/>
+        </w:rPr>
+        <w:t>“Chi tiết”</w:t>
+      </w:r>
+    </w:p>
+    <w:p>
+      <w:pPr>
+        <w:pStyle w:val="ListParagraph"/>
+        <w:numPr>
+          <w:ilvl w:val="0"/>
+          <w:numId w:val="6"/>
+        </w:numPr>
+        <w:rPr>
+          <w:sz w:val="28"/>
+          <w:szCs w:val="28"/>
+        </w:rPr>
+      </w:pPr>
+      <w:r>
+        <w:rPr>
+          <w:sz w:val="28"/>
+          <w:szCs w:val="28"/>
+        </w:rPr>
+        <w:t>Nếu không muốn nhập nữa người dùng có thể bấm nút “</w:t>
+      </w:r>
+      <w:r>
+        <w:rPr>
+          <w:sz w:val="28"/>
+          <w:szCs w:val="28"/>
+        </w:rPr>
+        <w:t>Hủy</w:t>
+      </w:r>
+      <w:r>
+        <w:rPr>
+          <w:sz w:val="28"/>
+          <w:szCs w:val="28"/>
+        </w:rPr>
+        <w:t xml:space="preserve">” để </w:t>
+      </w:r>
+      <w:r>
+        <w:rPr>
+          <w:sz w:val="28"/>
+          <w:szCs w:val="28"/>
+        </w:rPr>
+        <w:t>xóa hết thông tin đã nhập</w:t>
+      </w:r>
+    </w:p>
+    <w:p>
+      <w:pPr>
+        <w:pStyle w:val="ListParagraph"/>
+        <w:numPr>
+          <w:ilvl w:val="0"/>
+          <w:numId w:val="8"/>
+        </w:numPr>
+        <w:rPr>
+          <w:sz w:val="28"/>
+          <w:szCs w:val="28"/>
+        </w:rPr>
+      </w:pPr>
+      <w:r>
+        <w:rPr>
+          <w:sz w:val="28"/>
+          <w:szCs w:val="28"/>
+        </w:rPr>
+        <w:t>Mô tả sql :</w:t>
+      </w:r>
+    </w:p>
+    <w:p>
+      <w:pPr>
+        <w:pStyle w:val="ListParagraph"/>
+        <w:ind w:left="2880"/>
+        <w:rPr>
+          <w:rFonts w:ascii="Consolas" w:hAnsi="Consolas" w:cs="Consolas"/>
+          <w:color w:val="008000"/>
+        </w:rPr>
+      </w:pPr>
+      <w:r>
+        <w:rPr>
+          <w:rFonts w:ascii="Consolas" w:hAnsi="Consolas" w:cs="Consolas"/>
+          <w:color w:val="008000"/>
+        </w:rPr>
+        <w:t xml:space="preserve">-- </w:t>
+      </w:r>
+      <w:r>
+        <w:rPr>
+          <w:rFonts w:ascii="Consolas" w:hAnsi="Consolas" w:cs="Consolas"/>
+          <w:color w:val="008000"/>
+        </w:rPr>
+        <w:t>Tạo</w:t>
+      </w:r>
+      <w:r>
+        <w:rPr>
+          <w:rFonts w:ascii="Consolas" w:hAnsi="Consolas" w:cs="Consolas"/>
+          <w:color w:val="008000"/>
+        </w:rPr>
         <w:t xml:space="preserve"> </w:t>
       </w:r>
       <w:r>
         <w:rPr>
-          <w:sz w:val="28"/>
-          <w:szCs w:val="28"/>
-        </w:rPr>
-        <w:t>xuất hàng</w:t>
-      </w:r>
-      <w:r>
-        <w:rPr>
-          <w:sz w:val="28"/>
-          <w:szCs w:val="28"/>
-        </w:rPr>
-        <w:t>”</w:t>
-      </w:r>
-      <w:r>
-        <w:rPr>
-          <w:sz w:val="28"/>
-          <w:szCs w:val="28"/>
-        </w:rPr>
-        <w:t xml:space="preserve"> bên trái</w:t>
-      </w:r>
-      <w:r>
-        <w:rPr>
-          <w:sz w:val="28"/>
-          <w:szCs w:val="28"/>
-        </w:rPr>
-        <w:t xml:space="preserve"> rồi bấm vào nút “</w:t>
-      </w:r>
-      <w:r>
-        <w:rPr>
-          <w:sz w:val="28"/>
-          <w:szCs w:val="28"/>
-        </w:rPr>
-        <w:t>In P</w:t>
-      </w:r>
-      <w:r>
-        <w:rPr>
-          <w:sz w:val="28"/>
-          <w:szCs w:val="28"/>
-        </w:rPr>
-        <w:t>X</w:t>
-      </w:r>
-      <w:r>
-        <w:rPr>
-          <w:sz w:val="28"/>
-          <w:szCs w:val="28"/>
-        </w:rPr>
-        <w:t>”</w:t>
-      </w:r>
-    </w:p>
-    <w:p>
-      <w:pPr>
-        <w:pStyle w:val="ListParagraph"/>
-        <w:numPr>
-          <w:ilvl w:val="0"/>
-          <w:numId w:val="6"/>
-        </w:numPr>
-        <w:rPr>
-          <w:sz w:val="28"/>
-          <w:szCs w:val="28"/>
-        </w:rPr>
-      </w:pPr>
-      <w:r>
-        <w:rPr>
-          <w:sz w:val="28"/>
-          <w:szCs w:val="28"/>
-        </w:rPr>
-        <w:t xml:space="preserve">Phiếu </w:t>
-      </w:r>
-      <w:r>
-        <w:rPr>
-          <w:sz w:val="28"/>
-          <w:szCs w:val="28"/>
-        </w:rPr>
-        <w:t>xuất</w:t>
-      </w:r>
-      <w:r>
-        <w:rPr>
-          <w:sz w:val="28"/>
-          <w:szCs w:val="28"/>
-        </w:rPr>
-        <w:t xml:space="preserve"> mới sau khi được thêm sẽ hiển thị ở bảng </w:t>
-      </w:r>
-      <w:r>
-        <w:rPr>
-          <w:sz w:val="28"/>
-          <w:szCs w:val="28"/>
-        </w:rPr>
-        <w:t>“Chi tiết”</w:t>
-      </w:r>
-    </w:p>
-    <w:p>
-      <w:pPr>
-        <w:pStyle w:val="ListParagraph"/>
-        <w:numPr>
-          <w:ilvl w:val="0"/>
-          <w:numId w:val="6"/>
-        </w:numPr>
-        <w:rPr>
-          <w:sz w:val="28"/>
-          <w:szCs w:val="28"/>
-        </w:rPr>
-      </w:pPr>
-      <w:r>
-        <w:rPr>
-          <w:sz w:val="28"/>
-          <w:szCs w:val="28"/>
-        </w:rPr>
-        <w:t>Nếu không muốn nhập nữa người dùng có thể bấm nút “</w:t>
-      </w:r>
-      <w:r>
-        <w:rPr>
-          <w:sz w:val="28"/>
-          <w:szCs w:val="28"/>
-        </w:rPr>
-        <w:t>Hủy</w:t>
-      </w:r>
-      <w:r>
-        <w:rPr>
-          <w:sz w:val="28"/>
-          <w:szCs w:val="28"/>
-        </w:rPr>
-        <w:t xml:space="preserve">” để </w:t>
-      </w:r>
-      <w:r>
-        <w:rPr>
-          <w:sz w:val="28"/>
-          <w:szCs w:val="28"/>
-        </w:rPr>
-        <w:t>xóa hết thông tin đã nhập</w:t>
-      </w:r>
-    </w:p>
-    <w:p>
-      <w:pPr>
-        <w:pStyle w:val="ListParagraph"/>
-        <w:numPr>
-          <w:ilvl w:val="0"/>
-          <w:numId w:val="8"/>
-        </w:numPr>
-        <w:rPr>
-          <w:sz w:val="28"/>
-          <w:szCs w:val="28"/>
-        </w:rPr>
-      </w:pPr>
-      <w:r>
-        <w:rPr>
-          <w:sz w:val="28"/>
-          <w:szCs w:val="28"/>
-        </w:rPr>
-        <w:t>Mô tả sql :</w:t>
-      </w:r>
-    </w:p>
-    <w:p>
-      <w:pPr>
-        <w:pStyle w:val="ListParagraph"/>
-        <w:ind w:left="2880"/>
-        <w:rPr>
           <w:rFonts w:ascii="Consolas" w:hAnsi="Consolas" w:cs="Consolas"/>
           <w:color w:val="008000"/>
         </w:rPr>
-      </w:pPr>
-      <w:r>
-        <w:rPr>
-          <w:rFonts w:ascii="Consolas" w:hAnsi="Consolas" w:cs="Consolas"/>
-          <w:color w:val="008000"/>
-        </w:rPr>
-        <w:t xml:space="preserve">-- </w:t>
-      </w:r>
-      <w:r>
-        <w:rPr>
-          <w:rFonts w:ascii="Consolas" w:hAnsi="Consolas" w:cs="Consolas"/>
-          <w:color w:val="008000"/>
-        </w:rPr>
-        <w:t>Tạo</w:t>
-      </w:r>
-      <w:r>
-        <w:rPr>
-          <w:rFonts w:ascii="Consolas" w:hAnsi="Consolas" w:cs="Consolas"/>
-          <w:color w:val="008000"/>
-        </w:rPr>
-        <w:t xml:space="preserve"> </w:t>
-      </w:r>
-      <w:r>
-        <w:rPr>
-          <w:rFonts w:ascii="Consolas" w:hAnsi="Consolas" w:cs="Consolas"/>
-          <w:color w:val="008000"/>
-        </w:rPr>
-        <w:t xml:space="preserve">phiếu </w:t>
-      </w:r>
-      <w:r>
-        <w:rPr>
-          <w:rFonts w:ascii="Consolas" w:hAnsi="Consolas" w:cs="Consolas"/>
-          <w:color w:val="008000"/>
-        </w:rPr>
-        <w:t>xuất</w:t>
-      </w:r>
-      <w:r>
-        <w:rPr>
-          <w:rFonts w:ascii="Consolas" w:hAnsi="Consolas" w:cs="Consolas"/>
-          <w:color w:val="008000"/>
-        </w:rPr>
-        <w:t xml:space="preserve"> mới từ </w:t>
-      </w:r>
-      <w:r>
-        <w:rPr>
-          <w:rFonts w:ascii="Consolas" w:hAnsi="Consolas" w:cs="Consolas"/>
-          <w:color w:val="008000"/>
-        </w:rPr>
-        <w:t>kho ‘221’ lên kệ sách ‘1110’ ngày 2/14/2020</w:t>
+        <w:t>phiếu xuất mới từ kho ‘221’ lên kệ sách ‘1110’ ngày 2/14/2020</w:t>
       </w:r>
     </w:p>
     <w:p>
@@ -7027,14 +6859,7 @@
           <w:sz w:val="32"/>
           <w:szCs w:val="32"/>
         </w:rPr>
-        <w:t xml:space="preserve">phiếu </w:t>
-      </w:r>
-      <w:r>
-        <w:rPr>
-          <w:sz w:val="32"/>
-          <w:szCs w:val="32"/>
-        </w:rPr>
-        <w:t>kiểm kê</w:t>
+        <w:t>phiếu kiểm kê</w:t>
       </w:r>
     </w:p>
     <w:p>
@@ -8776,7 +8601,7 @@
         <v:path o:extrusionok="f" gradientshapeok="t" o:connecttype="rect"/>
         <o:lock v:ext="edit" aspectratio="t"/>
       </v:shapetype>
-      <v:shape id="_x0000_i1529" type="#_x0000_t75" style="width:11.25pt;height:11.25pt" o:bullet="t">
+      <v:shape id="_x0000_i1043" type="#_x0000_t75" style="width:11.15pt;height:11.15pt" o:bullet="t">
         <v:imagedata r:id="rId1" o:title="mso15A0"/>
       </v:shape>
     </w:pict>
@@ -9833,6 +9658,7 @@
     <w:lsdException w:name="HTML Sample" w:semiHidden="1" w:unhideWhenUsed="1"/>
     <w:lsdException w:name="HTML Typewriter" w:semiHidden="1" w:unhideWhenUsed="1"/>
     <w:lsdException w:name="HTML Variable" w:semiHidden="1" w:unhideWhenUsed="1"/>
+    <w:lsdException w:name="Normal Table" w:semiHidden="1" w:unhideWhenUsed="1"/>
     <w:lsdException w:name="annotation subject" w:semiHidden="1" w:unhideWhenUsed="1"/>
     <w:lsdException w:name="No List" w:semiHidden="1" w:unhideWhenUsed="1"/>
     <w:lsdException w:name="Outline List 1" w:semiHidden="1" w:unhideWhenUsed="1"/>
@@ -9879,8 +9705,10 @@
     <w:lsdException w:name="Table Subtle 2" w:semiHidden="1" w:unhideWhenUsed="1"/>
     <w:lsdException w:name="Table Web 1" w:semiHidden="1" w:unhideWhenUsed="1"/>
     <w:lsdException w:name="Table Web 2" w:semiHidden="1" w:unhideWhenUsed="1"/>
+    <w:lsdException w:name="Table Web 3" w:semiHidden="1" w:unhideWhenUsed="1"/>
     <w:lsdException w:name="Balloon Text" w:semiHidden="1" w:unhideWhenUsed="1"/>
     <w:lsdException w:name="Table Grid" w:uiPriority="39"/>
+    <w:lsdException w:name="Table Theme" w:semiHidden="1" w:unhideWhenUsed="1"/>
     <w:lsdException w:name="Placeholder Text" w:semiHidden="1"/>
     <w:lsdException w:name="No Spacing" w:uiPriority="1" w:qFormat="1"/>
     <w:lsdException w:name="Light Shading" w:uiPriority="60"/>

</xml_diff>